<commit_message>
Programmet version 11 og versionshistorik  software og rapport
</commit_message>
<xml_diff>
--- a/Versionshistorik/Versionshistorik - rapport.docx
+++ b/Versionshistorik/Versionshistorik - rapport.docx
@@ -1,10 +1,10 @@
 
 <file path=word/document.xml><?xml version="1.0" encoding="utf-8"?>
-<w:document xmlns:wpc="http://schemas.microsoft.com/office/word/2010/wordprocessingCanvas" xmlns:mo="http://schemas.microsoft.com/office/mac/office/2008/main" xmlns:mc="http://schemas.openxmlformats.org/markup-compatibility/2006" xmlns:mv="urn:schemas-microsoft-com:mac:vml" xmlns:o="urn:schemas-microsoft-com:office:office" xmlns:r="http://schemas.openxmlformats.org/officeDocument/2006/relationships" xmlns:m="http://schemas.openxmlformats.org/officeDocument/2006/math" xmlns:v="urn:schemas-microsoft-com:vml" xmlns:wp14="http://schemas.microsoft.com/office/word/2010/wordprocessingDrawing" xmlns:wp="http://schemas.openxmlformats.org/drawingml/2006/wordprocessingDrawing" xmlns:w10="urn:schemas-microsoft-com:office:word" xmlns:w="http://schemas.openxmlformats.org/wordprocessingml/2006/main" xmlns:w14="http://schemas.microsoft.com/office/word/2010/wordml" xmlns:wpg="http://schemas.microsoft.com/office/word/2010/wordprocessingGroup" xmlns:wpi="http://schemas.microsoft.com/office/word/2010/wordprocessingInk" xmlns:wne="http://schemas.microsoft.com/office/word/2006/wordml" xmlns:wps="http://schemas.microsoft.com/office/word/2010/wordprocessingShape" mc:Ignorable="w14 wp14">
+<w:document xmlns:wpc="http://schemas.microsoft.com/office/word/2010/wordprocessingCanvas" xmlns:mc="http://schemas.openxmlformats.org/markup-compatibility/2006" xmlns:o="urn:schemas-microsoft-com:office:office" xmlns:r="http://schemas.openxmlformats.org/officeDocument/2006/relationships" xmlns:m="http://schemas.openxmlformats.org/officeDocument/2006/math" xmlns:v="urn:schemas-microsoft-com:vml" xmlns:wp14="http://schemas.microsoft.com/office/word/2010/wordprocessingDrawing" xmlns:wp="http://schemas.openxmlformats.org/drawingml/2006/wordprocessingDrawing" xmlns:w10="urn:schemas-microsoft-com:office:word" xmlns:w="http://schemas.openxmlformats.org/wordprocessingml/2006/main" xmlns:w14="http://schemas.microsoft.com/office/word/2010/wordml" xmlns:wpg="http://schemas.microsoft.com/office/word/2010/wordprocessingGroup" xmlns:wpi="http://schemas.microsoft.com/office/word/2010/wordprocessingInk" xmlns:wne="http://schemas.microsoft.com/office/word/2006/wordml" xmlns:wps="http://schemas.microsoft.com/office/word/2010/wordprocessingShape" mc:Ignorable="w14 wp14">
   <w:body>
     <w:p>
       <w:pPr>
-        <w:pStyle w:val="Rubrik"/>
+        <w:pStyle w:val="Titel"/>
       </w:pPr>
       <w:r>
         <w:t>Versionshistorik – rapport</w:t>
@@ -509,19 +509,186 @@
                 <w:szCs w:val="20"/>
                 <w:lang w:eastAsia="da-DK"/>
               </w:rPr>
-              <w:t xml:space="preserve">Indsættelse af underoverskrifter og skrevet hvad der skal beskrives i de </w:t>
+              <w:t xml:space="preserve">Indsættelse af underoverskrifter og skrevet hvad der skal beskrives i de forskellige afsnit. </w:t>
+            </w:r>
+          </w:p>
+        </w:tc>
+      </w:tr>
+      <w:tr>
+        <w:tc>
+          <w:tcPr>
+            <w:tcW w:w="971" w:type="dxa"/>
+            <w:tcBorders>
+              <w:top w:val="single" w:sz="6" w:space="0" w:color="000000"/>
+              <w:left w:val="single" w:sz="6" w:space="0" w:color="000000"/>
+              <w:bottom w:val="single" w:sz="6" w:space="0" w:color="000000"/>
+              <w:right w:val="single" w:sz="6" w:space="0" w:color="000000"/>
+            </w:tcBorders>
+            <w:tcMar>
+              <w:top w:w="105" w:type="dxa"/>
+              <w:left w:w="105" w:type="dxa"/>
+              <w:bottom w:w="105" w:type="dxa"/>
+              <w:right w:w="105" w:type="dxa"/>
+            </w:tcMar>
+          </w:tcPr>
+          <w:p>
+            <w:pPr>
+              <w:spacing w:after="0" w:line="0" w:lineRule="atLeast"/>
+              <w:rPr>
+                <w:rFonts w:ascii="Calibri" w:hAnsi="Calibri" w:cs="Times New Roman"/>
+                <w:color w:val="000000"/>
+                <w:sz w:val="24"/>
+                <w:szCs w:val="24"/>
+                <w:lang w:eastAsia="da-DK"/>
+              </w:rPr>
+            </w:pPr>
+            <w:proofErr w:type="gramStart"/>
+            <w:r>
+              <w:rPr>
+                <w:rFonts w:ascii="Calibri" w:hAnsi="Calibri" w:cs="Times New Roman"/>
+                <w:color w:val="000000"/>
+                <w:sz w:val="24"/>
+                <w:szCs w:val="24"/>
+                <w:lang w:eastAsia="da-DK"/>
+              </w:rPr>
+              <w:t>0.3</w:t>
+            </w:r>
+            <w:proofErr w:type="gramEnd"/>
+          </w:p>
+        </w:tc>
+        <w:tc>
+          <w:tcPr>
+            <w:tcW w:w="1126" w:type="dxa"/>
+            <w:tcBorders>
+              <w:top w:val="single" w:sz="6" w:space="0" w:color="000000"/>
+              <w:left w:val="single" w:sz="6" w:space="0" w:color="000000"/>
+              <w:bottom w:val="single" w:sz="6" w:space="0" w:color="000000"/>
+              <w:right w:val="single" w:sz="6" w:space="0" w:color="000000"/>
+            </w:tcBorders>
+            <w:tcMar>
+              <w:top w:w="105" w:type="dxa"/>
+              <w:left w:w="105" w:type="dxa"/>
+              <w:bottom w:w="105" w:type="dxa"/>
+              <w:right w:w="105" w:type="dxa"/>
+            </w:tcMar>
+          </w:tcPr>
+          <w:p>
+            <w:pPr>
+              <w:spacing w:after="0" w:line="0" w:lineRule="atLeast"/>
+              <w:rPr>
+                <w:rFonts w:ascii="Times" w:hAnsi="Times" w:cs="Times New Roman"/>
+                <w:sz w:val="20"/>
+                <w:szCs w:val="20"/>
+                <w:lang w:eastAsia="da-DK"/>
+              </w:rPr>
+            </w:pPr>
+            <w:proofErr w:type="gramStart"/>
+            <w:r>
+              <w:rPr>
+                <w:rFonts w:ascii="Times" w:hAnsi="Times" w:cs="Times New Roman"/>
+                <w:sz w:val="20"/>
+                <w:szCs w:val="20"/>
+                <w:lang w:eastAsia="da-DK"/>
+              </w:rPr>
+              <w:t>18/11-15</w:t>
+            </w:r>
+            <w:proofErr w:type="gramEnd"/>
+          </w:p>
+        </w:tc>
+        <w:tc>
+          <w:tcPr>
+            <w:tcW w:w="1253" w:type="dxa"/>
+            <w:tcBorders>
+              <w:top w:val="single" w:sz="6" w:space="0" w:color="000000"/>
+              <w:left w:val="single" w:sz="6" w:space="0" w:color="000000"/>
+              <w:bottom w:val="single" w:sz="6" w:space="0" w:color="000000"/>
+              <w:right w:val="single" w:sz="6" w:space="0" w:color="000000"/>
+            </w:tcBorders>
+            <w:tcMar>
+              <w:top w:w="105" w:type="dxa"/>
+              <w:left w:w="105" w:type="dxa"/>
+              <w:bottom w:w="105" w:type="dxa"/>
+              <w:right w:w="105" w:type="dxa"/>
+            </w:tcMar>
+          </w:tcPr>
+          <w:p>
+            <w:pPr>
+              <w:spacing w:after="0" w:line="0" w:lineRule="atLeast"/>
+              <w:rPr>
+                <w:rFonts w:ascii="Times" w:hAnsi="Times" w:cs="Times New Roman"/>
+                <w:sz w:val="20"/>
+                <w:szCs w:val="20"/>
+                <w:lang w:eastAsia="da-DK"/>
+              </w:rPr>
+            </w:pPr>
+            <w:r>
+              <w:rPr>
+                <w:rFonts w:ascii="Times" w:hAnsi="Times" w:cs="Times New Roman"/>
+                <w:sz w:val="20"/>
+                <w:szCs w:val="20"/>
+                <w:lang w:eastAsia="da-DK"/>
+              </w:rPr>
+              <w:t>IMS</w:t>
+            </w:r>
+          </w:p>
+        </w:tc>
+        <w:tc>
+          <w:tcPr>
+            <w:tcW w:w="6498" w:type="dxa"/>
+            <w:tcBorders>
+              <w:top w:val="single" w:sz="6" w:space="0" w:color="000000"/>
+              <w:left w:val="single" w:sz="6" w:space="0" w:color="000000"/>
+              <w:bottom w:val="single" w:sz="6" w:space="0" w:color="000000"/>
+              <w:right w:val="single" w:sz="6" w:space="0" w:color="000000"/>
+            </w:tcBorders>
+            <w:tcMar>
+              <w:top w:w="105" w:type="dxa"/>
+              <w:left w:w="105" w:type="dxa"/>
+              <w:bottom w:w="105" w:type="dxa"/>
+              <w:right w:w="105" w:type="dxa"/>
+            </w:tcMar>
+          </w:tcPr>
+          <w:p>
+            <w:pPr>
+              <w:spacing w:after="0" w:line="0" w:lineRule="atLeast"/>
+              <w:rPr>
+                <w:rFonts w:ascii="Times" w:hAnsi="Times" w:cs="Times New Roman"/>
+                <w:sz w:val="20"/>
+                <w:szCs w:val="20"/>
+                <w:lang w:eastAsia="da-DK"/>
+              </w:rPr>
+            </w:pPr>
+            <w:r>
+              <w:rPr>
+                <w:rFonts w:ascii="Times" w:hAnsi="Times" w:cs="Times New Roman"/>
+                <w:sz w:val="20"/>
+                <w:szCs w:val="20"/>
+                <w:lang w:eastAsia="da-DK"/>
+              </w:rPr>
+              <w:t xml:space="preserve">Krav; beskrivelse af aktører og </w:t>
+            </w:r>
+            <w:proofErr w:type="spellStart"/>
+            <w:r>
+              <w:rPr>
+                <w:rFonts w:ascii="Times" w:hAnsi="Times" w:cs="Times New Roman"/>
+                <w:sz w:val="20"/>
+                <w:szCs w:val="20"/>
+                <w:lang w:eastAsia="da-DK"/>
+              </w:rPr>
+              <w:t>use</w:t>
+            </w:r>
+            <w:proofErr w:type="spellEnd"/>
+            <w:r>
+              <w:rPr>
+                <w:rFonts w:ascii="Times" w:hAnsi="Times" w:cs="Times New Roman"/>
+                <w:sz w:val="20"/>
+                <w:szCs w:val="20"/>
+                <w:lang w:eastAsia="da-DK"/>
+              </w:rPr>
+              <w:t xml:space="preserve"> cases. </w:t>
             </w:r>
             <w:bookmarkStart w:id="0" w:name="_GoBack"/>
             <w:bookmarkEnd w:id="0"/>
-            <w:r>
-              <w:rPr>
-                <w:rFonts w:ascii="Times" w:hAnsi="Times" w:cs="Times New Roman"/>
-                <w:sz w:val="20"/>
-                <w:szCs w:val="20"/>
-                <w:lang w:eastAsia="da-DK"/>
-              </w:rPr>
-              <w:t xml:space="preserve">forskellige afsnit. </w:t>
-            </w:r>
           </w:p>
         </w:tc>
       </w:tr>
@@ -540,7 +707,7 @@
 </file>
 
 <file path=word/endnotes.xml><?xml version="1.0" encoding="utf-8"?>
-<w:endnotes xmlns:wpc="http://schemas.microsoft.com/office/word/2010/wordprocessingCanvas" xmlns:mo="http://schemas.microsoft.com/office/mac/office/2008/main" xmlns:mc="http://schemas.openxmlformats.org/markup-compatibility/2006" xmlns:mv="urn:schemas-microsoft-com:mac:vml" xmlns:o="urn:schemas-microsoft-com:office:office" xmlns:r="http://schemas.openxmlformats.org/officeDocument/2006/relationships" xmlns:m="http://schemas.openxmlformats.org/officeDocument/2006/math" xmlns:v="urn:schemas-microsoft-com:vml" xmlns:wp14="http://schemas.microsoft.com/office/word/2010/wordprocessingDrawing" xmlns:wp="http://schemas.openxmlformats.org/drawingml/2006/wordprocessingDrawing" xmlns:w10="urn:schemas-microsoft-com:office:word" xmlns:w="http://schemas.openxmlformats.org/wordprocessingml/2006/main" xmlns:w14="http://schemas.microsoft.com/office/word/2010/wordml" xmlns:wpg="http://schemas.microsoft.com/office/word/2010/wordprocessingGroup" xmlns:wpi="http://schemas.microsoft.com/office/word/2010/wordprocessingInk" xmlns:wne="http://schemas.microsoft.com/office/word/2006/wordml" xmlns:wps="http://schemas.microsoft.com/office/word/2010/wordprocessingShape" mc:Ignorable="w14 wp14">
+<w:endnotes xmlns:wpc="http://schemas.microsoft.com/office/word/2010/wordprocessingCanvas" xmlns:mc="http://schemas.openxmlformats.org/markup-compatibility/2006" xmlns:o="urn:schemas-microsoft-com:office:office" xmlns:r="http://schemas.openxmlformats.org/officeDocument/2006/relationships" xmlns:m="http://schemas.openxmlformats.org/officeDocument/2006/math" xmlns:v="urn:schemas-microsoft-com:vml" xmlns:wp14="http://schemas.microsoft.com/office/word/2010/wordprocessingDrawing" xmlns:wp="http://schemas.openxmlformats.org/drawingml/2006/wordprocessingDrawing" xmlns:w10="urn:schemas-microsoft-com:office:word" xmlns:w="http://schemas.openxmlformats.org/wordprocessingml/2006/main" xmlns:w14="http://schemas.microsoft.com/office/word/2010/wordml" xmlns:wpg="http://schemas.microsoft.com/office/word/2010/wordprocessingGroup" xmlns:wpi="http://schemas.microsoft.com/office/word/2010/wordprocessingInk" xmlns:wne="http://schemas.microsoft.com/office/word/2006/wordml" xmlns:wps="http://schemas.microsoft.com/office/word/2010/wordprocessingShape" mc:Ignorable="w14 wp14">
   <w:endnote w:type="separator" w:id="-1">
     <w:p>
       <w:pPr>
@@ -565,7 +732,7 @@
 </file>
 
 <file path=word/footnotes.xml><?xml version="1.0" encoding="utf-8"?>
-<w:footnotes xmlns:wpc="http://schemas.microsoft.com/office/word/2010/wordprocessingCanvas" xmlns:mo="http://schemas.microsoft.com/office/mac/office/2008/main" xmlns:mc="http://schemas.openxmlformats.org/markup-compatibility/2006" xmlns:mv="urn:schemas-microsoft-com:mac:vml" xmlns:o="urn:schemas-microsoft-com:office:office" xmlns:r="http://schemas.openxmlformats.org/officeDocument/2006/relationships" xmlns:m="http://schemas.openxmlformats.org/officeDocument/2006/math" xmlns:v="urn:schemas-microsoft-com:vml" xmlns:wp14="http://schemas.microsoft.com/office/word/2010/wordprocessingDrawing" xmlns:wp="http://schemas.openxmlformats.org/drawingml/2006/wordprocessingDrawing" xmlns:w10="urn:schemas-microsoft-com:office:word" xmlns:w="http://schemas.openxmlformats.org/wordprocessingml/2006/main" xmlns:w14="http://schemas.microsoft.com/office/word/2010/wordml" xmlns:wpg="http://schemas.microsoft.com/office/word/2010/wordprocessingGroup" xmlns:wpi="http://schemas.microsoft.com/office/word/2010/wordprocessingInk" xmlns:wne="http://schemas.microsoft.com/office/word/2006/wordml" xmlns:wps="http://schemas.microsoft.com/office/word/2010/wordprocessingShape" mc:Ignorable="w14 wp14">
+<w:footnotes xmlns:wpc="http://schemas.microsoft.com/office/word/2010/wordprocessingCanvas" xmlns:mc="http://schemas.openxmlformats.org/markup-compatibility/2006" xmlns:o="urn:schemas-microsoft-com:office:office" xmlns:r="http://schemas.openxmlformats.org/officeDocument/2006/relationships" xmlns:m="http://schemas.openxmlformats.org/officeDocument/2006/math" xmlns:v="urn:schemas-microsoft-com:vml" xmlns:wp14="http://schemas.microsoft.com/office/word/2010/wordprocessingDrawing" xmlns:wp="http://schemas.openxmlformats.org/drawingml/2006/wordprocessingDrawing" xmlns:w10="urn:schemas-microsoft-com:office:word" xmlns:w="http://schemas.openxmlformats.org/wordprocessingml/2006/main" xmlns:w14="http://schemas.microsoft.com/office/word/2010/wordml" xmlns:wpg="http://schemas.microsoft.com/office/word/2010/wordprocessingGroup" xmlns:wpi="http://schemas.microsoft.com/office/word/2010/wordprocessingInk" xmlns:wne="http://schemas.microsoft.com/office/word/2006/wordml" xmlns:wps="http://schemas.microsoft.com/office/word/2010/wordprocessingShape" mc:Ignorable="w14 wp14">
   <w:footnote w:type="separator" w:id="-1">
     <w:p>
       <w:pPr>
@@ -590,7 +757,7 @@
 </file>
 
 <file path=word/header1.xml><?xml version="1.0" encoding="utf-8"?>
-<w:hdr xmlns:wpc="http://schemas.microsoft.com/office/word/2010/wordprocessingCanvas" xmlns:mo="http://schemas.microsoft.com/office/mac/office/2008/main" xmlns:mc="http://schemas.openxmlformats.org/markup-compatibility/2006" xmlns:mv="urn:schemas-microsoft-com:mac:vml" xmlns:o="urn:schemas-microsoft-com:office:office" xmlns:r="http://schemas.openxmlformats.org/officeDocument/2006/relationships" xmlns:m="http://schemas.openxmlformats.org/officeDocument/2006/math" xmlns:v="urn:schemas-microsoft-com:vml" xmlns:wp14="http://schemas.microsoft.com/office/word/2010/wordprocessingDrawing" xmlns:wp="http://schemas.openxmlformats.org/drawingml/2006/wordprocessingDrawing" xmlns:w10="urn:schemas-microsoft-com:office:word" xmlns:w="http://schemas.openxmlformats.org/wordprocessingml/2006/main" xmlns:w14="http://schemas.microsoft.com/office/word/2010/wordml" xmlns:wpg="http://schemas.microsoft.com/office/word/2010/wordprocessingGroup" xmlns:wpi="http://schemas.microsoft.com/office/word/2010/wordprocessingInk" xmlns:wne="http://schemas.microsoft.com/office/word/2006/wordml" xmlns:wps="http://schemas.microsoft.com/office/word/2010/wordprocessingShape" mc:Ignorable="w14 wp14">
+<w:hdr xmlns:wpc="http://schemas.microsoft.com/office/word/2010/wordprocessingCanvas" xmlns:mc="http://schemas.openxmlformats.org/markup-compatibility/2006" xmlns:o="urn:schemas-microsoft-com:office:office" xmlns:r="http://schemas.openxmlformats.org/officeDocument/2006/relationships" xmlns:m="http://schemas.openxmlformats.org/officeDocument/2006/math" xmlns:v="urn:schemas-microsoft-com:vml" xmlns:wp14="http://schemas.microsoft.com/office/word/2010/wordprocessingDrawing" xmlns:wp="http://schemas.openxmlformats.org/drawingml/2006/wordprocessingDrawing" xmlns:w10="urn:schemas-microsoft-com:office:word" xmlns:w="http://schemas.openxmlformats.org/wordprocessingml/2006/main" xmlns:w14="http://schemas.microsoft.com/office/word/2010/wordml" xmlns:wpg="http://schemas.microsoft.com/office/word/2010/wordprocessingGroup" xmlns:wpi="http://schemas.microsoft.com/office/word/2010/wordprocessingInk" xmlns:wne="http://schemas.microsoft.com/office/word/2006/wordml" xmlns:wps="http://schemas.microsoft.com/office/word/2010/wordprocessingShape" mc:Ignorable="w14 wp14">
   <w:p>
     <w:pPr>
       <w:pStyle w:val="Sidehoved"/>
@@ -658,7 +825,7 @@
       </w:pPr>
     </w:pPrDefault>
   </w:docDefaults>
-  <w:latentStyles w:defLockedState="0" w:defUIPriority="99" w:defSemiHidden="1" w:defUnhideWhenUsed="1" w:defQFormat="0" w:count="276">
+  <w:latentStyles w:defLockedState="0" w:defUIPriority="99" w:defSemiHidden="1" w:defUnhideWhenUsed="1" w:defQFormat="0" w:count="267">
     <w:lsdException w:name="Normal" w:semiHidden="0" w:uiPriority="0" w:unhideWhenUsed="0" w:qFormat="1"/>
     <w:lsdException w:name="heading 1" w:semiHidden="0" w:uiPriority="9" w:unhideWhenUsed="0" w:qFormat="1"/>
     <w:lsdException w:name="heading 2" w:uiPriority="9" w:qFormat="1"/>
@@ -685,15 +852,6 @@
     <w:lsdException w:name="Strong" w:semiHidden="0" w:uiPriority="22" w:unhideWhenUsed="0" w:qFormat="1"/>
     <w:lsdException w:name="Emphasis" w:semiHidden="0" w:uiPriority="20" w:unhideWhenUsed="0" w:qFormat="1"/>
     <w:lsdException w:name="Table Grid" w:semiHidden="0" w:uiPriority="39" w:unhideWhenUsed="0"/>
-    <w:lsdException w:name="Note Level 1" w:semiHidden="0" w:unhideWhenUsed="0"/>
-    <w:lsdException w:name="Note Level 2" w:semiHidden="0" w:unhideWhenUsed="0"/>
-    <w:lsdException w:name="Note Level 3" w:semiHidden="0" w:unhideWhenUsed="0"/>
-    <w:lsdException w:name="Note Level 4" w:semiHidden="0" w:unhideWhenUsed="0"/>
-    <w:lsdException w:name="Note Level 5" w:semiHidden="0" w:unhideWhenUsed="0"/>
-    <w:lsdException w:name="Note Level 6" w:semiHidden="0" w:unhideWhenUsed="0"/>
-    <w:lsdException w:name="Note Level 7" w:semiHidden="0" w:unhideWhenUsed="0"/>
-    <w:lsdException w:name="Note Level 8" w:semiHidden="0" w:unhideWhenUsed="0"/>
-    <w:lsdException w:name="Note Level 9" w:semiHidden="0" w:unhideWhenUsed="0"/>
     <w:lsdException w:name="Placeholder Text" w:unhideWhenUsed="0"/>
     <w:lsdException w:name="No Spacing" w:semiHidden="0" w:uiPriority="1" w:unhideWhenUsed="0" w:qFormat="1"/>
     <w:lsdException w:name="Light Shading" w:semiHidden="0" w:uiPriority="60" w:unhideWhenUsed="0"/>
@@ -831,17 +989,17 @@
       </w:tblCellMar>
     </w:tblPr>
   </w:style>
-  <w:style w:type="numbering" w:default="1" w:styleId="Ingenliste">
+  <w:style w:type="numbering" w:default="1" w:styleId="Ingenoversigt">
     <w:name w:val="No List"/>
     <w:uiPriority w:val="99"/>
     <w:semiHidden/>
     <w:unhideWhenUsed/>
   </w:style>
-  <w:style w:type="paragraph" w:styleId="Rubrik">
+  <w:style w:type="paragraph" w:styleId="Titel">
     <w:name w:val="Title"/>
     <w:basedOn w:val="Normal"/>
     <w:next w:val="Normal"/>
-    <w:link w:val="RubrikTegn"/>
+    <w:link w:val="TitelTegn"/>
     <w:uiPriority w:val="10"/>
     <w:qFormat/>
     <w:rsid w:val="00CC2C53"/>
@@ -857,10 +1015,10 @@
       <w:szCs w:val="56"/>
     </w:rPr>
   </w:style>
-  <w:style w:type="character" w:customStyle="1" w:styleId="RubrikTegn">
-    <w:name w:val="Rubrik Tegn"/>
+  <w:style w:type="character" w:customStyle="1" w:styleId="TitelTegn">
+    <w:name w:val="Titel Tegn"/>
     <w:basedOn w:val="Standardskrifttypeiafsnit"/>
-    <w:link w:val="Rubrik"/>
+    <w:link w:val="Titel"/>
     <w:uiPriority w:val="10"/>
     <w:rsid w:val="00CC2C53"/>
     <w:rPr>
@@ -919,7 +1077,7 @@
 </file>
 
 <file path=word/stylesWithEffects.xml><?xml version="1.0" encoding="utf-8"?>
-<w:styles xmlns:wpc="http://schemas.microsoft.com/office/word/2010/wordprocessingCanvas" xmlns:mo="http://schemas.microsoft.com/office/mac/office/2008/main" xmlns:mc="http://schemas.openxmlformats.org/markup-compatibility/2006" xmlns:mv="urn:schemas-microsoft-com:mac:vml" xmlns:o="urn:schemas-microsoft-com:office:office" xmlns:r="http://schemas.openxmlformats.org/officeDocument/2006/relationships" xmlns:m="http://schemas.openxmlformats.org/officeDocument/2006/math" xmlns:v="urn:schemas-microsoft-com:vml" xmlns:wp14="http://schemas.microsoft.com/office/word/2010/wordprocessingDrawing" xmlns:wp="http://schemas.openxmlformats.org/drawingml/2006/wordprocessingDrawing" xmlns:w10="urn:schemas-microsoft-com:office:word" xmlns:w="http://schemas.openxmlformats.org/wordprocessingml/2006/main" xmlns:w14="http://schemas.microsoft.com/office/word/2010/wordml" xmlns:wpg="http://schemas.microsoft.com/office/word/2010/wordprocessingGroup" xmlns:wpi="http://schemas.microsoft.com/office/word/2010/wordprocessingInk" xmlns:wne="http://schemas.microsoft.com/office/word/2006/wordml" xmlns:wps="http://schemas.microsoft.com/office/word/2010/wordprocessingShape" mc:Ignorable="w14 wp14">
+<w:styles xmlns:wpc="http://schemas.microsoft.com/office/word/2010/wordprocessingCanvas" xmlns:mc="http://schemas.openxmlformats.org/markup-compatibility/2006" xmlns:o="urn:schemas-microsoft-com:office:office" xmlns:r="http://schemas.openxmlformats.org/officeDocument/2006/relationships" xmlns:m="http://schemas.openxmlformats.org/officeDocument/2006/math" xmlns:v="urn:schemas-microsoft-com:vml" xmlns:wp14="http://schemas.microsoft.com/office/word/2010/wordprocessingDrawing" xmlns:wp="http://schemas.openxmlformats.org/drawingml/2006/wordprocessingDrawing" xmlns:w10="urn:schemas-microsoft-com:office:word" xmlns:w="http://schemas.openxmlformats.org/wordprocessingml/2006/main" xmlns:w14="http://schemas.microsoft.com/office/word/2010/wordml" xmlns:wpg="http://schemas.microsoft.com/office/word/2010/wordprocessingGroup" xmlns:wpi="http://schemas.microsoft.com/office/word/2010/wordprocessingInk" xmlns:wne="http://schemas.microsoft.com/office/word/2006/wordml" xmlns:wps="http://schemas.microsoft.com/office/word/2010/wordprocessingShape" mc:Ignorable="w14 wp14">
   <w:docDefaults>
     <w:rPrDefault>
       <w:rPr>
@@ -935,7 +1093,7 @@
       </w:pPr>
     </w:pPrDefault>
   </w:docDefaults>
-  <w:latentStyles w:defLockedState="0" w:defUIPriority="99" w:defSemiHidden="1" w:defUnhideWhenUsed="1" w:defQFormat="0" w:count="276">
+  <w:latentStyles w:defLockedState="0" w:defUIPriority="99" w:defSemiHidden="1" w:defUnhideWhenUsed="1" w:defQFormat="0" w:count="267">
     <w:lsdException w:name="Normal" w:semiHidden="0" w:uiPriority="0" w:unhideWhenUsed="0" w:qFormat="1"/>
     <w:lsdException w:name="heading 1" w:semiHidden="0" w:uiPriority="9" w:unhideWhenUsed="0" w:qFormat="1"/>
     <w:lsdException w:name="heading 2" w:uiPriority="9" w:qFormat="1"/>
@@ -962,15 +1120,6 @@
     <w:lsdException w:name="Strong" w:semiHidden="0" w:uiPriority="22" w:unhideWhenUsed="0" w:qFormat="1"/>
     <w:lsdException w:name="Emphasis" w:semiHidden="0" w:uiPriority="20" w:unhideWhenUsed="0" w:qFormat="1"/>
     <w:lsdException w:name="Table Grid" w:semiHidden="0" w:uiPriority="39" w:unhideWhenUsed="0"/>
-    <w:lsdException w:name="Note Level 1" w:semiHidden="0" w:unhideWhenUsed="0"/>
-    <w:lsdException w:name="Note Level 2" w:semiHidden="0" w:unhideWhenUsed="0"/>
-    <w:lsdException w:name="Note Level 3" w:semiHidden="0" w:unhideWhenUsed="0"/>
-    <w:lsdException w:name="Note Level 4" w:semiHidden="0" w:unhideWhenUsed="0"/>
-    <w:lsdException w:name="Note Level 5" w:semiHidden="0" w:unhideWhenUsed="0"/>
-    <w:lsdException w:name="Note Level 6" w:semiHidden="0" w:unhideWhenUsed="0"/>
-    <w:lsdException w:name="Note Level 7" w:semiHidden="0" w:unhideWhenUsed="0"/>
-    <w:lsdException w:name="Note Level 8" w:semiHidden="0" w:unhideWhenUsed="0"/>
-    <w:lsdException w:name="Note Level 9" w:semiHidden="0" w:unhideWhenUsed="0"/>
     <w:lsdException w:name="Placeholder Text" w:unhideWhenUsed="0"/>
     <w:lsdException w:name="No Spacing" w:semiHidden="0" w:uiPriority="1" w:unhideWhenUsed="0" w:qFormat="1"/>
     <w:lsdException w:name="Light Shading" w:semiHidden="0" w:uiPriority="60" w:unhideWhenUsed="0"/>
@@ -1108,17 +1257,17 @@
       </w:tblCellMar>
     </w:tblPr>
   </w:style>
-  <w:style w:type="numbering" w:default="1" w:styleId="Ingenliste">
+  <w:style w:type="numbering" w:default="1" w:styleId="Ingenoversigt">
     <w:name w:val="No List"/>
     <w:uiPriority w:val="99"/>
     <w:semiHidden/>
     <w:unhideWhenUsed/>
   </w:style>
-  <w:style w:type="paragraph" w:styleId="Rubrik">
+  <w:style w:type="paragraph" w:styleId="Titel">
     <w:name w:val="Title"/>
     <w:basedOn w:val="Normal"/>
     <w:next w:val="Normal"/>
-    <w:link w:val="RubrikTegn"/>
+    <w:link w:val="TitelTegn"/>
     <w:uiPriority w:val="10"/>
     <w:qFormat/>
     <w:rsid w:val="00CC2C53"/>
@@ -1134,10 +1283,10 @@
       <w:szCs w:val="56"/>
     </w:rPr>
   </w:style>
-  <w:style w:type="character" w:customStyle="1" w:styleId="RubrikTegn">
-    <w:name w:val="Rubrik Tegn"/>
+  <w:style w:type="character" w:customStyle="1" w:styleId="TitelTegn">
+    <w:name w:val="Titel Tegn"/>
     <w:basedOn w:val="Standardskrifttypeiafsnit"/>
-    <w:link w:val="Rubrik"/>
+    <w:link w:val="Titel"/>
     <w:uiPriority w:val="10"/>
     <w:rsid w:val="00CC2C53"/>
     <w:rPr>
@@ -1450,7 +1599,7 @@
   <a:extraClrSchemeLst/>
   <a:extLst>
     <a:ext uri="{05A4C25C-085E-4340-85A3-A5531E510DB2}">
-      <thm15:themeFamily xmlns:thm15="http://schemas.microsoft.com/office/thememl/2012/main" xmlns="" name="Office Theme" id="{62F939B6-93AF-4DB8-9C6B-D6C7DFDC589F}" vid="{4A3C46E8-61CC-4603-A589-7422A47A8E4A}"/>
+      <thm15:themeFamily xmlns="" xmlns:thm15="http://schemas.microsoft.com/office/thememl/2012/main" name="Office Theme" id="{62F939B6-93AF-4DB8-9C6B-D6C7DFDC589F}" vid="{4A3C46E8-61CC-4603-A589-7422A47A8E4A}"/>
     </a:ext>
   </a:extLst>
 </a:theme>

</xml_diff>